<commit_message>
Fixe the problems with docker
</commit_message>
<xml_diff>
--- a/Documents/Design v2.1.docx
+++ b/Documents/Design v2.1.docx
@@ -715,7 +715,15 @@
           <w:color w:val="000000"/>
           <w:lang w:val="en-US" w:eastAsia="en-GB"/>
         </w:rPr>
-        <w:t>2.0</w:t>
+        <w:t>2.</w:t>
+      </w:r>
+      <w:r>
+        <w:rPr>
+          <w:rFonts w:ascii="Arial" w:eastAsia="Times New Roman" w:hAnsi="Arial" w:cs="Arial"/>
+          <w:color w:val="000000"/>
+          <w:lang w:val="en-US" w:eastAsia="en-GB"/>
+        </w:rPr>
+        <w:t>1</w:t>
       </w:r>
     </w:p>
     <w:p>
@@ -4458,8 +4466,8 @@
         <w:pStyle w:val="Heading2"/>
       </w:pPr>
       <w:bookmarkStart w:id="25" w:name="_Toc100153111"/>
-      <w:bookmarkStart w:id="26" w:name="_Hlk100140051"/>
-      <w:bookmarkStart w:id="27" w:name="_Toc106115538"/>
+      <w:bookmarkStart w:id="26" w:name="_Toc106115538"/>
+      <w:bookmarkStart w:id="27" w:name="_Hlk100140051"/>
       <w:r>
         <w:t>F</w:t>
       </w:r>
@@ -4470,7 +4478,7 @@
         <w:t xml:space="preserve"> library for building user interfaces</w:t>
       </w:r>
       <w:bookmarkEnd w:id="25"/>
-      <w:bookmarkEnd w:id="27"/>
+      <w:bookmarkEnd w:id="26"/>
       <w:r>
         <w:fldChar w:fldCharType="begin"/>
       </w:r>
@@ -4484,7 +4492,7 @@
         <w:t xml:space="preserve"> </w:t>
       </w:r>
     </w:p>
-    <w:bookmarkEnd w:id="26"/>
+    <w:bookmarkEnd w:id="27"/>
     <w:p>
       <w:pPr>
         <w:ind w:firstLine="720"/>
@@ -9236,6 +9244,12 @@
 </file>
 
 <file path=customXml/item1.xml><?xml version="1.0" encoding="utf-8"?>
+<p:properties xmlns:p="http://schemas.microsoft.com/office/2006/metadata/properties" xmlns:xsi="http://www.w3.org/2001/XMLSchema-instance" xmlns:pc="http://schemas.microsoft.com/office/infopath/2007/PartnerControls">
+  <documentManagement/>
+</p:properties>
+</file>
+
+<file path=customXml/item2.xml><?xml version="1.0" encoding="utf-8"?>
 <b:Sources xmlns:b="http://schemas.openxmlformats.org/officeDocument/2006/bibliography" xmlns="http://schemas.openxmlformats.org/officeDocument/2006/bibliography" SelectedStyle="\APASixthEditionOfficeOnline.xsl" StyleName="APA" Version="6">
   <b:Source>
     <b:Tag>Cho21</b:Tag>
@@ -9324,22 +9338,7 @@
 </b:Sources>
 </file>
 
-<file path=customXml/item2.xml><?xml version="1.0" encoding="utf-8"?>
-<p:properties xmlns:p="http://schemas.microsoft.com/office/2006/metadata/properties" xmlns:xsi="http://www.w3.org/2001/XMLSchema-instance" xmlns:pc="http://schemas.microsoft.com/office/infopath/2007/PartnerControls">
-  <documentManagement/>
-</p:properties>
-</file>
-
 <file path=customXml/item3.xml><?xml version="1.0" encoding="utf-8"?>
-<?mso-contentType ?>
-<FormTemplates xmlns="http://schemas.microsoft.com/sharepoint/v3/contenttype/forms">
-  <Display>DocumentLibraryForm</Display>
-  <Edit>DocumentLibraryForm</Edit>
-  <New>DocumentLibraryForm</New>
-</FormTemplates>
-</file>
-
-<file path=customXml/item4.xml><?xml version="1.0" encoding="utf-8"?>
 <ct:contentTypeSchema xmlns:ct="http://schemas.microsoft.com/office/2006/metadata/contentType" xmlns:ma="http://schemas.microsoft.com/office/2006/metadata/properties/metaAttributes" ct:_="" ma:_="" ma:contentTypeName="Document" ma:contentTypeID="0x010100CD7860FF3A3B8A48A0A67A602431D3A4" ma:contentTypeVersion="12" ma:contentTypeDescription="Een nieuw document maken." ma:contentTypeScope="" ma:versionID="b628e573271729a68ec1322f231ba619">
   <xsd:schema xmlns:xsd="http://www.w3.org/2001/XMLSchema" xmlns:xs="http://www.w3.org/2001/XMLSchema" xmlns:p="http://schemas.microsoft.com/office/2006/metadata/properties" xmlns:ns3="2d3d26d3-10a3-44ce-8eca-2448fd0daade" xmlns:ns4="08eaf0f3-1695-497a-9840-8e1bf3b078dd" targetNamespace="http://schemas.microsoft.com/office/2006/metadata/properties" ma:root="true" ma:fieldsID="5c84cb67456900fe1b44ead5b7d129bf" ns3:_="" ns4:_="">
     <xsd:import namespace="2d3d26d3-10a3-44ce-8eca-2448fd0daade"/>
@@ -9556,15 +9555,16 @@
 </ct:contentTypeSchema>
 </file>
 
-<file path=customXml/itemProps1.xml><?xml version="1.0" encoding="utf-8"?>
-<ds:datastoreItem xmlns:ds="http://schemas.openxmlformats.org/officeDocument/2006/customXml" ds:itemID="{EE1441EF-1011-4E9E-8A98-D43859F1AF1A}">
-  <ds:schemaRefs>
-    <ds:schemaRef ds:uri="http://schemas.openxmlformats.org/officeDocument/2006/bibliography"/>
-  </ds:schemaRefs>
-</ds:datastoreItem>
+<file path=customXml/item4.xml><?xml version="1.0" encoding="utf-8"?>
+<?mso-contentType ?>
+<FormTemplates xmlns="http://schemas.microsoft.com/sharepoint/v3/contenttype/forms">
+  <Display>DocumentLibraryForm</Display>
+  <Edit>DocumentLibraryForm</Edit>
+  <New>DocumentLibraryForm</New>
+</FormTemplates>
 </file>
 
-<file path=customXml/itemProps2.xml><?xml version="1.0" encoding="utf-8"?>
+<file path=customXml/itemProps1.xml><?xml version="1.0" encoding="utf-8"?>
 <ds:datastoreItem xmlns:ds="http://schemas.openxmlformats.org/officeDocument/2006/customXml" ds:itemID="{26FD76FA-067C-4046-815C-9435D9D94A36}">
   <ds:schemaRefs>
     <ds:schemaRef ds:uri="http://schemas.microsoft.com/office/2006/metadata/properties"/>
@@ -9573,15 +9573,15 @@
 </ds:datastoreItem>
 </file>
 
-<file path=customXml/itemProps3.xml><?xml version="1.0" encoding="utf-8"?>
-<ds:datastoreItem xmlns:ds="http://schemas.openxmlformats.org/officeDocument/2006/customXml" ds:itemID="{602DC7FD-2B55-4AAD-BA06-FDBC2C301AE2}">
+<file path=customXml/itemProps2.xml><?xml version="1.0" encoding="utf-8"?>
+<ds:datastoreItem xmlns:ds="http://schemas.openxmlformats.org/officeDocument/2006/customXml" ds:itemID="{EE1441EF-1011-4E9E-8A98-D43859F1AF1A}">
   <ds:schemaRefs>
-    <ds:schemaRef ds:uri="http://schemas.microsoft.com/sharepoint/v3/contenttype/forms"/>
+    <ds:schemaRef ds:uri="http://schemas.openxmlformats.org/officeDocument/2006/bibliography"/>
   </ds:schemaRefs>
 </ds:datastoreItem>
 </file>
 
-<file path=customXml/itemProps4.xml><?xml version="1.0" encoding="utf-8"?>
+<file path=customXml/itemProps3.xml><?xml version="1.0" encoding="utf-8"?>
 <ds:datastoreItem xmlns:ds="http://schemas.openxmlformats.org/officeDocument/2006/customXml" ds:itemID="{9A4972EF-F233-41BC-87F2-CDD33C2BD067}">
   <ds:schemaRefs>
     <ds:schemaRef ds:uri="http://schemas.microsoft.com/office/2006/metadata/contentType"/>
@@ -9598,4 +9598,12 @@
     <ds:schemaRef ds:uri="http://schemas.microsoft.com/internal/obd"/>
   </ds:schemaRefs>
 </ds:datastoreItem>
+</file>
+
+<file path=customXml/itemProps4.xml><?xml version="1.0" encoding="utf-8"?>
+<ds:datastoreItem xmlns:ds="http://schemas.openxmlformats.org/officeDocument/2006/customXml" ds:itemID="{602DC7FD-2B55-4AAD-BA06-FDBC2C301AE2}">
+  <ds:schemaRefs>
+    <ds:schemaRef ds:uri="http://schemas.microsoft.com/sharepoint/v3/contenttype/forms"/>
+  </ds:schemaRefs>
+</ds:datastoreItem>
 </file>
</xml_diff>